<commit_message>
Agrego DDL y diagrama
</commit_message>
<xml_diff>
--- a/informe.docx
+++ b/informe.docx
@@ -594,7 +594,6 @@
           <w:docPartUnique/>
         </w:docPartObj>
       </w:sdtPr>
-      <w:sdtEndPr/>
       <w:sdtContent>
         <w:p>
           <w:pPr>
@@ -769,7 +768,6 @@
               <w:lang w:val="en-US" w:eastAsia="ja-JP"/>
             </w:rPr>
           </w:pPr>
-          <w:bookmarkStart w:id="0" w:name="_GoBack"/>
           <w:r>
             <w:rPr>
               <w:rFonts w:ascii="Tahoma" w:hAnsi="Tahoma"/>
@@ -810,69 +808,6 @@
               <w:rFonts w:ascii="Tahoma" w:hAnsi="Tahoma"/>
             </w:rPr>
             <w:t>3</w:t>
-          </w:r>
-          <w:r>
-            <w:rPr>
-              <w:rFonts w:ascii="Tahoma" w:hAnsi="Tahoma"/>
-            </w:rPr>
-            <w:fldChar w:fldCharType="end"/>
-          </w:r>
-        </w:p>
-        <w:bookmarkEnd w:id="0"/>
-        <w:p>
-          <w:pPr>
-            <w:pStyle w:val="TOC1"/>
-            <w:tabs>
-              <w:tab w:val="right" w:pos="8630"/>
-            </w:tabs>
-            <w:rPr>
-              <w:rFonts w:ascii="Tahoma" w:hAnsi="Tahoma"/>
-              <w:b w:val="0"/>
-              <w:sz w:val="24"/>
-              <w:szCs w:val="24"/>
-              <w:lang w:val="en-US" w:eastAsia="ja-JP"/>
-            </w:rPr>
-          </w:pPr>
-          <w:r>
-            <w:rPr>
-              <w:rFonts w:ascii="Tahoma" w:hAnsi="Tahoma"/>
-            </w:rPr>
-            <w:t>Diagrama Entidad  - Interrelacíon</w:t>
-          </w:r>
-          <w:r>
-            <w:rPr>
-              <w:rFonts w:ascii="Tahoma" w:hAnsi="Tahoma"/>
-            </w:rPr>
-            <w:tab/>
-          </w:r>
-          <w:r>
-            <w:rPr>
-              <w:rFonts w:ascii="Tahoma" w:hAnsi="Tahoma"/>
-            </w:rPr>
-            <w:fldChar w:fldCharType="begin"/>
-          </w:r>
-          <w:r>
-            <w:rPr>
-              <w:rFonts w:ascii="Tahoma" w:hAnsi="Tahoma"/>
-            </w:rPr>
-            <w:instrText xml:space="preserve"> PAGEREF _Toc197422026 \h </w:instrText>
-          </w:r>
-          <w:r>
-            <w:rPr>
-              <w:rFonts w:ascii="Tahoma" w:hAnsi="Tahoma"/>
-            </w:rPr>
-          </w:r>
-          <w:r>
-            <w:rPr>
-              <w:rFonts w:ascii="Tahoma" w:hAnsi="Tahoma"/>
-            </w:rPr>
-            <w:fldChar w:fldCharType="separate"/>
-          </w:r>
-          <w:r>
-            <w:rPr>
-              <w:rFonts w:ascii="Tahoma" w:hAnsi="Tahoma"/>
-            </w:rPr>
-            <w:t>5</w:t>
           </w:r>
           <w:r>
             <w:rPr>
@@ -898,9 +833,8 @@
           <w:r>
             <w:rPr>
               <w:rFonts w:ascii="Tahoma" w:hAnsi="Tahoma"/>
-              <w:lang w:val="en-US"/>
-            </w:rPr>
-            <w:t>Hipótesis tomadas</w:t>
+            </w:rPr>
+            <w:t>Diagrama Entidad  - Interrelacíon</w:t>
           </w:r>
           <w:r>
             <w:rPr>
@@ -918,7 +852,7 @@
             <w:rPr>
               <w:rFonts w:ascii="Tahoma" w:hAnsi="Tahoma"/>
             </w:rPr>
-            <w:instrText xml:space="preserve"> PAGEREF _Toc197422027 \h </w:instrText>
+            <w:instrText xml:space="preserve"> PAGEREF _Toc197422026 \h </w:instrText>
           </w:r>
           <w:r>
             <w:rPr>
@@ -935,7 +869,7 @@
             <w:rPr>
               <w:rFonts w:ascii="Tahoma" w:hAnsi="Tahoma"/>
             </w:rPr>
-            <w:t>6</w:t>
+            <w:t>5</w:t>
           </w:r>
           <w:r>
             <w:rPr>
@@ -961,6 +895,69 @@
           <w:r>
             <w:rPr>
               <w:rFonts w:ascii="Tahoma" w:hAnsi="Tahoma"/>
+              <w:lang w:val="en-US"/>
+            </w:rPr>
+            <w:t>Hipótesis tomadas</w:t>
+          </w:r>
+          <w:r>
+            <w:rPr>
+              <w:rFonts w:ascii="Tahoma" w:hAnsi="Tahoma"/>
+            </w:rPr>
+            <w:tab/>
+          </w:r>
+          <w:r>
+            <w:rPr>
+              <w:rFonts w:ascii="Tahoma" w:hAnsi="Tahoma"/>
+            </w:rPr>
+            <w:fldChar w:fldCharType="begin"/>
+          </w:r>
+          <w:r>
+            <w:rPr>
+              <w:rFonts w:ascii="Tahoma" w:hAnsi="Tahoma"/>
+            </w:rPr>
+            <w:instrText xml:space="preserve"> PAGEREF _Toc197422027 \h </w:instrText>
+          </w:r>
+          <w:r>
+            <w:rPr>
+              <w:rFonts w:ascii="Tahoma" w:hAnsi="Tahoma"/>
+            </w:rPr>
+          </w:r>
+          <w:r>
+            <w:rPr>
+              <w:rFonts w:ascii="Tahoma" w:hAnsi="Tahoma"/>
+            </w:rPr>
+            <w:fldChar w:fldCharType="separate"/>
+          </w:r>
+          <w:r>
+            <w:rPr>
+              <w:rFonts w:ascii="Tahoma" w:hAnsi="Tahoma"/>
+            </w:rPr>
+            <w:t>6</w:t>
+          </w:r>
+          <w:r>
+            <w:rPr>
+              <w:rFonts w:ascii="Tahoma" w:hAnsi="Tahoma"/>
+            </w:rPr>
+            <w:fldChar w:fldCharType="end"/>
+          </w:r>
+        </w:p>
+        <w:p>
+          <w:pPr>
+            <w:pStyle w:val="TOC1"/>
+            <w:tabs>
+              <w:tab w:val="right" w:pos="8630"/>
+            </w:tabs>
+            <w:rPr>
+              <w:rFonts w:ascii="Tahoma" w:hAnsi="Tahoma"/>
+              <w:b w:val="0"/>
+              <w:sz w:val="24"/>
+              <w:szCs w:val="24"/>
+              <w:lang w:val="en-US" w:eastAsia="ja-JP"/>
+            </w:rPr>
+          </w:pPr>
+          <w:r>
+            <w:rPr>
+              <w:rFonts w:ascii="Tahoma" w:hAnsi="Tahoma"/>
             </w:rPr>
             <w:t>Diccionario de Datos</w:t>
           </w:r>
@@ -1403,14 +1400,14 @@
         </w:rPr>
         <w:br w:type="page"/>
       </w:r>
-      <w:bookmarkStart w:id="1" w:name="_Toc197422023"/>
+      <w:bookmarkStart w:id="0" w:name="_Toc197422023"/>
       <w:r>
         <w:rPr>
           <w:rFonts w:ascii="Tahoma" w:hAnsi="Tahoma"/>
         </w:rPr>
         <w:t>Enunciado del Trabajo Práctico Grupal.</w:t>
       </w:r>
-      <w:bookmarkEnd w:id="1"/>
+      <w:bookmarkEnd w:id="0"/>
     </w:p>
     <w:p>
       <w:pPr>
@@ -1433,7 +1430,7 @@
           <w:rFonts w:ascii="Tahoma" w:hAnsi="Tahoma"/>
         </w:rPr>
       </w:pPr>
-      <w:bookmarkStart w:id="2" w:name="_Toc197422024"/>
+      <w:bookmarkStart w:id="1" w:name="_Toc197422024"/>
       <w:r>
         <w:rPr>
           <w:rFonts w:ascii="Tahoma" w:hAnsi="Tahoma"/>
@@ -1441,7 +1438,7 @@
         <w:t>Objetivo del Trabajo Práctico  </w:t>
       </w:r>
-      <w:bookmarkEnd w:id="2"/>
+      <w:bookmarkEnd w:id="1"/>
     </w:p>
     <w:p/>
     <w:p>
@@ -1522,14 +1519,14 @@
           <w:rFonts w:ascii="Tahoma" w:hAnsi="Tahoma"/>
         </w:rPr>
       </w:pPr>
-      <w:bookmarkStart w:id="3" w:name="_Toc197422025"/>
+      <w:bookmarkStart w:id="2" w:name="_Toc197422025"/>
       <w:r>
         <w:rPr>
           <w:rFonts w:ascii="Tahoma" w:hAnsi="Tahoma"/>
         </w:rPr>
         <w:t>Forma De Presentación Del Trabajo Practico</w:t>
       </w:r>
-      <w:bookmarkEnd w:id="3"/>
+      <w:bookmarkEnd w:id="2"/>
     </w:p>
     <w:p/>
     <w:p>
@@ -2164,95 +2161,95 @@
           <w:rFonts w:ascii="Tahoma" w:hAnsi="Tahoma"/>
         </w:rPr>
       </w:pPr>
-      <w:bookmarkStart w:id="4" w:name="_Toc197422026"/>
+      <w:bookmarkStart w:id="3" w:name="_Toc197422026"/>
       <w:r>
         <w:rPr>
           <w:rFonts w:ascii="Tahoma" w:hAnsi="Tahoma"/>
         </w:rPr>
         <w:t>Diagrama Entidad  - Interrelacíon</w:t>
+      </w:r>
+      <w:bookmarkEnd w:id="3"/>
+    </w:p>
+    <w:p>
+      <w:r>
+        <w:br w:type="page"/>
+      </w:r>
+    </w:p>
+    <w:p>
+      <w:pPr>
+        <w:pStyle w:val="Heading1"/>
+        <w:rPr>
+          <w:rFonts w:ascii="Tahoma" w:hAnsi="Tahoma"/>
+          <w:lang w:val="en-US"/>
+        </w:rPr>
+      </w:pPr>
+      <w:bookmarkStart w:id="4" w:name="_Toc197422027"/>
+      <w:r>
+        <w:rPr>
+          <w:rFonts w:ascii="Tahoma" w:hAnsi="Tahoma"/>
+          <w:lang w:val="en-US"/>
+        </w:rPr>
+        <w:t>Hipótesis tomadas</w:t>
       </w:r>
       <w:bookmarkEnd w:id="4"/>
     </w:p>
+    <w:p/>
     <w:p>
       <w:r>
-        <w:br w:type="page"/>
+        <w:t>Los supuestos considerados fueron:</w:t>
       </w:r>
     </w:p>
+    <w:p/>
+    <w:p/>
     <w:p>
       <w:pPr>
         <w:pStyle w:val="Heading1"/>
         <w:rPr>
           <w:rFonts w:ascii="Tahoma" w:hAnsi="Tahoma"/>
-          <w:lang w:val="en-US"/>
-        </w:rPr>
-      </w:pPr>
-      <w:bookmarkStart w:id="5" w:name="_Toc197422027"/>
+        </w:rPr>
+      </w:pPr>
+      <w:bookmarkStart w:id="5" w:name="_Toc197422028"/>
       <w:r>
         <w:rPr>
           <w:rFonts w:ascii="Tahoma" w:hAnsi="Tahoma"/>
-          <w:lang w:val="en-US"/>
-        </w:rPr>
-        <w:t>Hipótesis tomadas</w:t>
+        </w:rPr>
+        <w:t>Diccionario de Datos</w:t>
       </w:r>
       <w:bookmarkEnd w:id="5"/>
     </w:p>
     <w:p/>
     <w:p>
-      <w:r>
-        <w:t>Los supuestos considerados fueron:</w:t>
-      </w:r>
-    </w:p>
-    <w:p/>
-    <w:p/>
-    <w:p>
-      <w:pPr>
-        <w:pStyle w:val="Heading1"/>
+      <w:pPr>
+        <w:pStyle w:val="Heading2"/>
         <w:rPr>
           <w:rFonts w:ascii="Tahoma" w:hAnsi="Tahoma"/>
         </w:rPr>
       </w:pPr>
-      <w:bookmarkStart w:id="6" w:name="_Toc197422028"/>
+      <w:bookmarkStart w:id="6" w:name="_Toc197422029"/>
       <w:r>
         <w:rPr>
           <w:rFonts w:ascii="Tahoma" w:hAnsi="Tahoma"/>
         </w:rPr>
-        <w:t>Diccionario de Datos</w:t>
+        <w:t>Entidades</w:t>
       </w:r>
       <w:bookmarkEnd w:id="6"/>
     </w:p>
     <w:p/>
     <w:p>
       <w:pPr>
-        <w:pStyle w:val="Heading2"/>
+        <w:pStyle w:val="Heading3"/>
         <w:rPr>
           <w:rFonts w:ascii="Tahoma" w:hAnsi="Tahoma"/>
         </w:rPr>
       </w:pPr>
-      <w:bookmarkStart w:id="7" w:name="_Toc197422029"/>
+      <w:bookmarkStart w:id="7" w:name="_Toc197422030"/>
       <w:r>
         <w:rPr>
           <w:rFonts w:ascii="Tahoma" w:hAnsi="Tahoma"/>
         </w:rPr>
-        <w:t>Entidades</w:t>
+        <w:t>Entidad 1</w:t>
       </w:r>
       <w:bookmarkEnd w:id="7"/>
-    </w:p>
-    <w:p/>
-    <w:p>
-      <w:pPr>
-        <w:pStyle w:val="Heading3"/>
-        <w:rPr>
-          <w:rFonts w:ascii="Tahoma" w:hAnsi="Tahoma"/>
-        </w:rPr>
-      </w:pPr>
-      <w:bookmarkStart w:id="8" w:name="_Toc197422030"/>
-      <w:r>
-        <w:rPr>
-          <w:rFonts w:ascii="Tahoma" w:hAnsi="Tahoma"/>
-        </w:rPr>
-        <w:t>Entidad 1</w:t>
-      </w:r>
-      <w:bookmarkEnd w:id="8"/>
     </w:p>
     <w:p/>
     <w:p>
@@ -2298,49 +2295,49 @@
           <w:rFonts w:ascii="Tahoma" w:hAnsi="Tahoma"/>
         </w:rPr>
       </w:pPr>
-      <w:bookmarkStart w:id="9" w:name="_Toc197422031"/>
+      <w:bookmarkStart w:id="8" w:name="_Toc197422031"/>
       <w:r>
         <w:rPr>
           <w:rFonts w:ascii="Tahoma" w:hAnsi="Tahoma"/>
         </w:rPr>
         <w:t>Interrelaciones</w:t>
+      </w:r>
+      <w:bookmarkEnd w:id="8"/>
+    </w:p>
+    <w:p/>
+    <w:p>
+      <w:pPr>
+        <w:pStyle w:val="Heading1"/>
+        <w:rPr>
+          <w:rFonts w:ascii="Tahoma" w:hAnsi="Tahoma"/>
+        </w:rPr>
+      </w:pPr>
+      <w:bookmarkStart w:id="9" w:name="_Toc197422032"/>
+      <w:r>
+        <w:rPr>
+          <w:rFonts w:ascii="Tahoma" w:hAnsi="Tahoma"/>
+        </w:rPr>
+        <w:t>Modelo Relacional</w:t>
       </w:r>
       <w:bookmarkEnd w:id="9"/>
     </w:p>
     <w:p/>
     <w:p>
       <w:pPr>
-        <w:pStyle w:val="Heading1"/>
-        <w:rPr>
-          <w:rFonts w:ascii="Tahoma" w:hAnsi="Tahoma"/>
-        </w:rPr>
-      </w:pPr>
-      <w:bookmarkStart w:id="10" w:name="_Toc197422032"/>
-      <w:r>
-        <w:rPr>
-          <w:rFonts w:ascii="Tahoma" w:hAnsi="Tahoma"/>
-        </w:rPr>
-        <w:t>Modelo Relacional</w:t>
-      </w:r>
-      <w:bookmarkEnd w:id="10"/>
+        <w:rPr>
+          <w:lang w:val="en-US"/>
+        </w:rPr>
+      </w:pPr>
+      <w:r>
+        <w:rPr>
+          <w:lang w:val="en-US"/>
+        </w:rPr>
+        <w:t>Los esquemas de relación son los que se listan a continuación. Las claves primarias son las subrayadas, las claves foráneas están indicadas en negrita y las candidatas que no son ni clave primaria ni clave foranea en cursiva.</w:t>
+      </w:r>
     </w:p>
     <w:p/>
     <w:p>
       <w:pPr>
-        <w:rPr>
-          <w:lang w:val="en-US"/>
-        </w:rPr>
-      </w:pPr>
-      <w:r>
-        <w:rPr>
-          <w:lang w:val="en-US"/>
-        </w:rPr>
-        <w:t>Los esquemas de relación son los que se listan a continuación. Las claves primarias son las subrayadas, las claves foráneas están indicadas en negrita y las candidatas que no son ni clave primaria ni clave foranea en cursiva.</w:t>
-      </w:r>
-    </w:p>
-    <w:p/>
-    <w:p>
-      <w:pPr>
         <w:pStyle w:val="Heading1"/>
         <w:rPr>
           <w:rFonts w:ascii="Tahoma" w:hAnsi="Tahoma"/>
@@ -2363,7 +2360,7 @@
           <w:lang w:val="en-US"/>
         </w:rPr>
       </w:pPr>
-      <w:bookmarkStart w:id="11" w:name="_Toc197422033"/>
+      <w:bookmarkStart w:id="10" w:name="_Toc197422033"/>
       <w:r>
         <w:rPr>
           <w:rFonts w:ascii="Tahoma" w:hAnsi="Tahoma"/>
@@ -2371,9 +2368,54 @@
         </w:rPr>
         <w:t>Diagrama del Modelo de Tablas</w:t>
       </w:r>
-      <w:bookmarkEnd w:id="11"/>
+      <w:bookmarkEnd w:id="10"/>
     </w:p>
-    <w:p/>
+    <w:p>
+      <w:pPr>
+        <w:rPr>
+          <w:lang w:val="en-US"/>
+        </w:rPr>
+      </w:pPr>
+      <w:r>
+        <w:rPr>
+          <w:lang w:val="en-US"/>
+        </w:rPr>
+        <w:t xml:space="preserve"> </w:t>
+      </w:r>
+    </w:p>
+    <w:p>
+      <w:pPr>
+        <w:rPr>
+          <w:lang w:val="en-US"/>
+        </w:rPr>
+      </w:pPr>
+      <w:r>
+        <w:rPr>
+          <w:lang w:val="en-US"/>
+        </w:rPr>
+        <w:t>Adjunto al final del documento.</w:t>
+      </w:r>
+    </w:p>
+    <w:p>
+      <w:pPr>
+        <w:rPr>
+          <w:lang w:val="en-US"/>
+        </w:rPr>
+      </w:pPr>
+    </w:p>
+    <w:p>
+      <w:pPr>
+        <w:rPr>
+          <w:lang w:val="en-US"/>
+        </w:rPr>
+      </w:pPr>
+      <w:r>
+        <w:rPr>
+          <w:lang w:val="en-US"/>
+        </w:rPr>
+        <w:br w:type="page"/>
+      </w:r>
+    </w:p>
     <w:p>
       <w:pPr>
         <w:pStyle w:val="Heading1"/>
@@ -2382,31 +2424,15 @@
           <w:lang w:val="en-US"/>
         </w:rPr>
       </w:pPr>
+      <w:bookmarkStart w:id="11" w:name="_Toc197422034"/>
       <w:r>
         <w:rPr>
           <w:rFonts w:ascii="Tahoma" w:hAnsi="Tahoma"/>
           <w:lang w:val="en-US"/>
         </w:rPr>
-        <w:br w:type="page"/>
-      </w:r>
-    </w:p>
-    <w:p>
-      <w:pPr>
-        <w:pStyle w:val="Heading1"/>
-        <w:rPr>
-          <w:rFonts w:ascii="Tahoma" w:hAnsi="Tahoma"/>
-          <w:lang w:val="en-US"/>
-        </w:rPr>
-      </w:pPr>
-      <w:bookmarkStart w:id="12" w:name="_Toc197422034"/>
-      <w:r>
-        <w:rPr>
-          <w:rFonts w:ascii="Tahoma" w:hAnsi="Tahoma"/>
-          <w:lang w:val="en-US"/>
-        </w:rPr>
         <w:t>Sentencias DDL</w:t>
       </w:r>
-      <w:bookmarkEnd w:id="12"/>
+      <w:bookmarkEnd w:id="11"/>
     </w:p>
     <w:p/>
     <w:tbl>
@@ -2423,15 +2449,1773 @@
           <w:tcPr>
             <w:tcW w:w="8856" w:type="dxa"/>
           </w:tcPr>
+          <w:p>
+            <w:r>
+              <w:t>SET @OLD_UNIQUE_CHECKS=@@UNIQUE_CHECKS, UNIQUE_CHECKS=0;</w:t>
+            </w:r>
+          </w:p>
+          <w:p>
+            <w:r>
+              <w:t>SET @OLD_FOREIGN_KEY_CHECKS=@@FOREIGN_KEY_CHECKS, FOREIGN_KEY_CHECKS=0;</w:t>
+            </w:r>
+          </w:p>
+          <w:p>
+            <w:r>
+              <w:t>SET @OLD_SQL_MODE=@@SQL_MODE, SQL_MODE='TRADITIONAL';</w:t>
+            </w:r>
+          </w:p>
           <w:p/>
+          <w:p>
+            <w:r>
+              <w:t>CREATE SCHEMA IF NOT EXISTS `grupo4` DEFAULT CHARACTER SET latin1 COLLATE latin1_swedish_ci ;</w:t>
+            </w:r>
+          </w:p>
+          <w:p>
+            <w:r>
+              <w:t>USE `grupo4` ;</w:t>
+            </w:r>
+          </w:p>
+          <w:p/>
+          <w:p>
+            <w:r>
+              <w:t>-- -----------------------------------------------------</w:t>
+            </w:r>
+          </w:p>
+          <w:p>
+            <w:r>
+              <w:t>-- Table `grupo4`.`entidad_financiera`</w:t>
+            </w:r>
+          </w:p>
+          <w:p>
+            <w:r>
+              <w:t>-- -----------------------------------------------------</w:t>
+            </w:r>
+          </w:p>
+          <w:p>
+            <w:r>
+              <w:t>CREATE  TABLE IF NOT EXISTS `grupo4`.`entidad_financiera` (</w:t>
+            </w:r>
+          </w:p>
+          <w:p>
+            <w:r>
+              <w:t xml:space="preserve">  `cod_entidad` INT NOT NULL ,</w:t>
+            </w:r>
+          </w:p>
+          <w:p>
+            <w:r>
+              <w:t xml:space="preserve">  `nombre` VARCHAR(100) NOT NULL ,</w:t>
+            </w:r>
+          </w:p>
+          <w:p>
+            <w:r>
+              <w:t xml:space="preserve">  PRIMARY KEY (`cod_entidad`) )</w:t>
+            </w:r>
+          </w:p>
+          <w:p>
+            <w:r>
+              <w:t>ENGINE = InnoDB;</w:t>
+            </w:r>
+          </w:p>
+          <w:p/>
+          <w:p/>
+          <w:p>
+            <w:r>
+              <w:t>-- -----------------------------------------------------</w:t>
+            </w:r>
+          </w:p>
+          <w:p>
+            <w:r>
+              <w:t>-- Table `grupo4`.`plan_de_cobertura`</w:t>
+            </w:r>
+          </w:p>
+          <w:p>
+            <w:r>
+              <w:t>-- -----------------------------------------------------</w:t>
+            </w:r>
+          </w:p>
+          <w:p>
+            <w:r>
+              <w:t>CREATE  TABLE IF NOT EXISTS `grupo4`.`plan_de_cobertura` (</w:t>
+            </w:r>
+          </w:p>
+          <w:p>
+            <w:r>
+              <w:t xml:space="preserve">  `cod_entidad` INT NOT NULL ,</w:t>
+            </w:r>
+          </w:p>
+          <w:p>
+            <w:r>
+              <w:t xml:space="preserve">  `numero_plan` INT NOT NULL ,</w:t>
+            </w:r>
+          </w:p>
+          <w:p>
+            <w:r>
+              <w:t xml:space="preserve">  `nombre` VARCHAR(100) NOT NULL ,</w:t>
+            </w:r>
+          </w:p>
+          <w:p>
+            <w:r>
+              <w:t xml:space="preserve">  PRIMARY KEY (`cod_entidad`, `numero_plan`) ,</w:t>
+            </w:r>
+          </w:p>
+          <w:p>
+            <w:r>
+              <w:t xml:space="preserve">  INDEX `fk_cod_entidad` (`cod_entidad` ASC) ,</w:t>
+            </w:r>
+          </w:p>
+          <w:p>
+            <w:r>
+              <w:t xml:space="preserve">  CONSTRAINT `fk_cod_entidad`</w:t>
+            </w:r>
+          </w:p>
+          <w:p>
+            <w:r>
+              <w:t xml:space="preserve">    FOREIGN KEY (`cod_entidad` )</w:t>
+            </w:r>
+          </w:p>
+          <w:p>
+            <w:r>
+              <w:t xml:space="preserve">    REFERENCES `grupo4`.`entidad_financiera` (`cod_entidad` )</w:t>
+            </w:r>
+          </w:p>
+          <w:p>
+            <w:r>
+              <w:t xml:space="preserve">    ON DELETE NO ACTION</w:t>
+            </w:r>
+          </w:p>
+          <w:p>
+            <w:r>
+              <w:t xml:space="preserve">    ON UPDATE NO ACTION)</w:t>
+            </w:r>
+          </w:p>
+          <w:p>
+            <w:r>
+              <w:t>ENGINE = InnoDB;</w:t>
+            </w:r>
+          </w:p>
+          <w:p/>
+          <w:p/>
+          <w:p>
+            <w:r>
+              <w:t>-- -----------------------------------------------------</w:t>
+            </w:r>
+          </w:p>
+          <w:p>
+            <w:r>
+              <w:t>-- Table `grupo4`.`medico`</w:t>
+            </w:r>
+          </w:p>
+          <w:p>
+            <w:r>
+              <w:t>-- -----------------------------------------------------</w:t>
+            </w:r>
+          </w:p>
+          <w:p>
+            <w:r>
+              <w:t>CREATE  TABLE IF NOT EXISTS `grupo4`.`medico` (</w:t>
+            </w:r>
+          </w:p>
+          <w:p>
+            <w:r>
+              <w:t xml:space="preserve">  `matricula` INT NOT NULL ,</w:t>
+            </w:r>
+          </w:p>
+          <w:p>
+            <w:r>
+              <w:t xml:space="preserve">  `apellido` VARCHAR(100) NOT NULL ,</w:t>
+            </w:r>
+          </w:p>
+          <w:p>
+            <w:r>
+              <w:t xml:space="preserve">  `nombre` VARCHAR(100) NOT NULL ,</w:t>
+            </w:r>
+          </w:p>
+          <w:p>
+            <w:r>
+              <w:t xml:space="preserve">  PRIMARY KEY (`matricula`) )</w:t>
+            </w:r>
+          </w:p>
+          <w:p>
+            <w:r>
+              <w:t>ENGINE = InnoDB;</w:t>
+            </w:r>
+          </w:p>
+          <w:p/>
+          <w:p/>
+          <w:p>
+            <w:r>
+              <w:t>-- -----------------------------------------------------</w:t>
+            </w:r>
+          </w:p>
+          <w:p>
+            <w:r>
+              <w:t>-- Table `grupo4`.`paciente`</w:t>
+            </w:r>
+          </w:p>
+          <w:p>
+            <w:r>
+              <w:t>-- -----------------------------------------------------</w:t>
+            </w:r>
+          </w:p>
+          <w:p>
+            <w:r>
+              <w:t>CREATE  TABLE IF NOT EXISTS `grupo4`.`paciente` (</w:t>
+            </w:r>
+          </w:p>
+          <w:p>
+            <w:r>
+              <w:t xml:space="preserve">  `id_paciente` INT NOT NULL ,</w:t>
+            </w:r>
+          </w:p>
+          <w:p>
+            <w:r>
+              <w:t xml:space="preserve">  `nombre` VARCHAR(100) NOT NULL ,</w:t>
+            </w:r>
+          </w:p>
+          <w:p>
+            <w:r>
+              <w:t xml:space="preserve">  `apellido1` VARCHAR(100) NOT NULL ,</w:t>
+            </w:r>
+          </w:p>
+          <w:p>
+            <w:r>
+              <w:t xml:space="preserve">  `apellido2` VARCHAR(100) NOT NULL ,</w:t>
+            </w:r>
+          </w:p>
+          <w:p>
+            <w:r>
+              <w:t xml:space="preserve">  `tipo_documento` VARCHAR(100) NOT NULL ,</w:t>
+            </w:r>
+          </w:p>
+          <w:p>
+            <w:r>
+              <w:t xml:space="preserve">  `nro_documento` INT NOT NULL ,</w:t>
+            </w:r>
+          </w:p>
+          <w:p>
+            <w:r>
+              <w:t xml:space="preserve">  `condicion_iva` VARCHAR(100) NOT NULL ,</w:t>
+            </w:r>
+          </w:p>
+          <w:p>
+            <w:r>
+              <w:t xml:space="preserve">  PRIMARY KEY (`id_paciente`) )</w:t>
+            </w:r>
+          </w:p>
+          <w:p>
+            <w:r>
+              <w:t>ENGINE = InnoDB;</w:t>
+            </w:r>
+          </w:p>
+          <w:p/>
+          <w:p/>
+          <w:p>
+            <w:r>
+              <w:t>-- -----------------------------------------------------</w:t>
+            </w:r>
+          </w:p>
+          <w:p>
+            <w:r>
+              <w:t>-- Table `grupo4`.`solicitud_tentativa`</w:t>
+            </w:r>
+          </w:p>
+          <w:p>
+            <w:r>
+              <w:t>-- -----------------------------------------------------</w:t>
+            </w:r>
+          </w:p>
+          <w:p>
+            <w:r>
+              <w:t>CREATE  TABLE IF NOT EXISTS `grupo4`.`solicitud_tentativa` (</w:t>
+            </w:r>
+          </w:p>
+          <w:p>
+            <w:r>
+              <w:t xml:space="preserve">  `nro_solicitud` INT NOT NULL COMMENT '</w:t>
+            </w:r>
+            <w:r>
+              <w:tab/>
+              <w:t>' ,</w:t>
+            </w:r>
+          </w:p>
+          <w:p>
+            <w:r>
+              <w:t xml:space="preserve">  `estado` VARCHAR(100) NOT NULL ,</w:t>
+            </w:r>
+          </w:p>
+          <w:p>
+            <w:r>
+              <w:t xml:space="preserve">  PRIMARY KEY (`nro_solicitud`) )</w:t>
+            </w:r>
+          </w:p>
+          <w:p>
+            <w:r>
+              <w:t>ENGINE = InnoDB;</w:t>
+            </w:r>
+          </w:p>
+          <w:p/>
+          <w:p/>
+          <w:p>
+            <w:r>
+              <w:t>-- -----------------------------------------------------</w:t>
+            </w:r>
+          </w:p>
+          <w:p>
+            <w:r>
+              <w:t>-- Table `grupo4`.`tipo_procedimiento_medico`</w:t>
+            </w:r>
+          </w:p>
+          <w:p>
+            <w:r>
+              <w:t>-- -----------------------------------------------------</w:t>
+            </w:r>
+          </w:p>
+          <w:p>
+            <w:r>
+              <w:t>CREATE  TABLE IF NOT EXISTS `grupo4`.`tipo_procedimiento_medico` (</w:t>
+            </w:r>
+          </w:p>
+          <w:p>
+            <w:r>
+              <w:t xml:space="preserve">  `codigo_procedimiento_medico` INT NOT NULL ,</w:t>
+            </w:r>
+          </w:p>
+          <w:p>
+            <w:r>
+              <w:t xml:space="preserve">  `nombre` VARCHAR(100) NOT NULL ,</w:t>
+            </w:r>
+          </w:p>
+          <w:p>
+            <w:r>
+              <w:t xml:space="preserve">  `duracion` INT NOT NULL ,</w:t>
+            </w:r>
+          </w:p>
+          <w:p>
+            <w:r>
+              <w:t xml:space="preserve">  PRIMARY KEY (`codigo_procedimiento_medico`) )</w:t>
+            </w:r>
+          </w:p>
+          <w:p>
+            <w:r>
+              <w:t>ENGINE = InnoDB;</w:t>
+            </w:r>
+          </w:p>
+          <w:p/>
+          <w:p/>
+          <w:p>
+            <w:r>
+              <w:t>-- -----------------------------------------------------</w:t>
+            </w:r>
+          </w:p>
+          <w:p>
+            <w:r>
+              <w:t>-- Table `grupo4`.`indicacion_medica`</w:t>
+            </w:r>
+          </w:p>
+          <w:p>
+            <w:r>
+              <w:t>-- -----------------------------------------------------</w:t>
+            </w:r>
+          </w:p>
+          <w:p>
+            <w:r>
+              <w:t>CREATE  TABLE IF NOT EXISTS `grupo4`.`indicacion_medica` (</w:t>
+            </w:r>
+          </w:p>
+          <w:p>
+            <w:r>
+              <w:t xml:space="preserve">  `nro_indicacion` INT NOT NULL ,</w:t>
+            </w:r>
+          </w:p>
+          <w:p>
+            <w:r>
+              <w:t xml:space="preserve">  `fecha_inicio` INT NOT NULL ,</w:t>
+            </w:r>
+          </w:p>
+          <w:p>
+            <w:r>
+              <w:t xml:space="preserve">  `hora_inicio` INT NOT NULL ,</w:t>
+            </w:r>
+          </w:p>
+          <w:p>
+            <w:r>
+              <w:t xml:space="preserve">  `tipo_anestesia` VARCHAR(100) NOT NULL ,</w:t>
+            </w:r>
+          </w:p>
+          <w:p>
+            <w:r>
+              <w:t xml:space="preserve">  `tiempo_anestesia` INT NOT NULL ,</w:t>
+            </w:r>
+          </w:p>
+          <w:p>
+            <w:r>
+              <w:t xml:space="preserve">  `matricula` INT NOT NULL ,</w:t>
+            </w:r>
+          </w:p>
+          <w:p>
+            <w:r>
+              <w:t xml:space="preserve">  `id_paciente` INT NOT NULL ,</w:t>
+            </w:r>
+          </w:p>
+          <w:p>
+            <w:r>
+              <w:t xml:space="preserve">  `nro_solicitud` INT NOT NULL ,</w:t>
+            </w:r>
+          </w:p>
+          <w:p>
+            <w:r>
+              <w:t xml:space="preserve">  `cod_cpt` INT NOT NULL ,</w:t>
+            </w:r>
+          </w:p>
+          <w:p>
+            <w:r>
+              <w:t xml:space="preserve">  PRIMARY KEY (`nro_indicacion`) ,</w:t>
+            </w:r>
+          </w:p>
+          <w:p>
+            <w:r>
+              <w:t xml:space="preserve">  INDEX `fk_matricula` (`matricula` ASC) ,</w:t>
+            </w:r>
+          </w:p>
+          <w:p>
+            <w:r>
+              <w:t xml:space="preserve">  INDEX `fk_id_paciente` (`id_paciente` ASC) ,</w:t>
+            </w:r>
+          </w:p>
+          <w:p>
+            <w:r>
+              <w:t xml:space="preserve">  INDEX `fk_nro_solicitud` (`nro_solicitud` ASC) ,</w:t>
+            </w:r>
+          </w:p>
+          <w:p>
+            <w:r>
+              <w:t xml:space="preserve">  INDEX `fk_cod_cpt` (`cod_cpt` ASC) ,</w:t>
+            </w:r>
+          </w:p>
+          <w:p>
+            <w:r>
+              <w:t xml:space="preserve">  CONSTRAINT `fk_matricula`</w:t>
+            </w:r>
+          </w:p>
+          <w:p>
+            <w:r>
+              <w:t xml:space="preserve">    FOREIGN KEY (`matricula` )</w:t>
+            </w:r>
+          </w:p>
+          <w:p>
+            <w:r>
+              <w:t xml:space="preserve">    REFERENCES `grupo4`.`medico` (`matricula` )</w:t>
+            </w:r>
+          </w:p>
+          <w:p>
+            <w:r>
+              <w:t xml:space="preserve">    ON DELETE NO ACTION</w:t>
+            </w:r>
+          </w:p>
+          <w:p>
+            <w:r>
+              <w:t xml:space="preserve">    ON UPDATE NO ACTION,</w:t>
+            </w:r>
+          </w:p>
+          <w:p>
+            <w:r>
+              <w:t xml:space="preserve">  CONSTRAINT `fk_id_paciente`</w:t>
+            </w:r>
+          </w:p>
+          <w:p>
+            <w:r>
+              <w:t xml:space="preserve">    FOREIGN KEY (`id_paciente` )</w:t>
+            </w:r>
+          </w:p>
+          <w:p>
+            <w:r>
+              <w:t xml:space="preserve">    REFERENCES `grupo4`.`paciente` (`id_paciente` )</w:t>
+            </w:r>
+          </w:p>
+          <w:p>
+            <w:r>
+              <w:t xml:space="preserve">    ON DELETE NO ACTION</w:t>
+            </w:r>
+          </w:p>
+          <w:p>
+            <w:r>
+              <w:t xml:space="preserve">    ON UPDATE NO ACTION,</w:t>
+            </w:r>
+          </w:p>
+          <w:p>
+            <w:r>
+              <w:t xml:space="preserve">  CONSTRAINT `fk_nro_solicitud`</w:t>
+            </w:r>
+          </w:p>
+          <w:p>
+            <w:r>
+              <w:t xml:space="preserve">    FOREIGN KEY (`nro_solicitud` )</w:t>
+            </w:r>
+          </w:p>
+          <w:p>
+            <w:r>
+              <w:t xml:space="preserve">    REFERENCES `grupo4`.`solicitud_tentativa` (`nro_solicitud` )</w:t>
+            </w:r>
+          </w:p>
+          <w:p>
+            <w:r>
+              <w:t xml:space="preserve">    ON DELETE NO ACTION</w:t>
+            </w:r>
+          </w:p>
+          <w:p>
+            <w:r>
+              <w:t xml:space="preserve">    ON UPDATE NO ACTION,</w:t>
+            </w:r>
+          </w:p>
+          <w:p>
+            <w:r>
+              <w:t xml:space="preserve">  CONSTRAINT `fk_cod_cpt`</w:t>
+            </w:r>
+          </w:p>
+          <w:p>
+            <w:r>
+              <w:t xml:space="preserve">    FOREIGN KEY (`cod_cpt` )</w:t>
+            </w:r>
+          </w:p>
+          <w:p>
+            <w:r>
+              <w:t xml:space="preserve">    REFERENCES `grupo4`.`tipo_procedimiento_medico` (`codigo_procedimiento_medico` )</w:t>
+            </w:r>
+          </w:p>
+          <w:p>
+            <w:r>
+              <w:t xml:space="preserve">    ON DELETE NO ACTION</w:t>
+            </w:r>
+          </w:p>
+          <w:p>
+            <w:r>
+              <w:t xml:space="preserve">    ON UPDATE NO ACTION)</w:t>
+            </w:r>
+          </w:p>
+          <w:p>
+            <w:r>
+              <w:t>ENGINE = InnoDB;</w:t>
+            </w:r>
+          </w:p>
+          <w:p/>
+          <w:p/>
+          <w:p>
+            <w:r>
+              <w:t>-- -----------------------------------------------------</w:t>
+            </w:r>
+          </w:p>
+          <w:p>
+            <w:r>
+              <w:t>-- Table `grupo4`.`facturacion`</w:t>
+            </w:r>
+          </w:p>
+          <w:p>
+            <w:r>
+              <w:t>-- -----------------------------------------------------</w:t>
+            </w:r>
+          </w:p>
+          <w:p>
+            <w:r>
+              <w:t>CREATE  TABLE IF NOT EXISTS `grupo4`.`facturacion` (</w:t>
+            </w:r>
+          </w:p>
+          <w:p>
+            <w:r>
+              <w:t xml:space="preserve">  `nro_facturacion` INT NOT NULL ,</w:t>
+            </w:r>
+          </w:p>
+          <w:p>
+            <w:r>
+              <w:t xml:space="preserve">  `monto` DOUBLE NOT NULL ,</w:t>
+            </w:r>
+          </w:p>
+          <w:p>
+            <w:r>
+              <w:t xml:space="preserve">  `nro_indicacion` INT NOT NULL ,</w:t>
+            </w:r>
+          </w:p>
+          <w:p>
+            <w:r>
+              <w:t xml:space="preserve">  `cod_entidad` INT NOT NULL ,</w:t>
+            </w:r>
+          </w:p>
+          <w:p>
+            <w:r>
+              <w:t xml:space="preserve">  `nro_plan` INT NOT NULL ,</w:t>
+            </w:r>
+          </w:p>
+          <w:p>
+            <w:r>
+              <w:t xml:space="preserve">  PRIMARY KEY (`nro_facturacion`) ,</w:t>
+            </w:r>
+          </w:p>
+          <w:p>
+            <w:r>
+              <w:t xml:space="preserve">  INDEX `fk_nro_indicacion` (`nro_indicacion` ASC) ,</w:t>
+            </w:r>
+          </w:p>
+          <w:p>
+            <w:r>
+              <w:t>--  INDEX `fk_cod_entidad_nro_plan` (`cod_entidad` ASC, `nro_plan` ASC) ,</w:t>
+            </w:r>
+          </w:p>
+          <w:p>
+            <w:r>
+              <w:t xml:space="preserve">  CONSTRAINT `fk_nro_indicacion`</w:t>
+            </w:r>
+          </w:p>
+          <w:p>
+            <w:r>
+              <w:t xml:space="preserve">    FOREIGN KEY (`nro_indicacion` )</w:t>
+            </w:r>
+          </w:p>
+          <w:p>
+            <w:r>
+              <w:t xml:space="preserve">    REFERENCES `grupo4`.`indicacion_medica` (`nro_indicacion` )</w:t>
+            </w:r>
+          </w:p>
+          <w:p>
+            <w:r>
+              <w:t xml:space="preserve">    ON DELETE NO ACTION</w:t>
+            </w:r>
+          </w:p>
+          <w:p>
+            <w:r>
+              <w:t xml:space="preserve">    ON UPDATE NO ACTION</w:t>
+            </w:r>
+          </w:p>
+          <w:p>
+            <w:r>
+              <w:t>/*,</w:t>
+            </w:r>
+          </w:p>
+          <w:p>
+            <w:r>
+              <w:t xml:space="preserve">  CONSTRAINT `fk_cod_entidad_nro_plan`</w:t>
+            </w:r>
+          </w:p>
+          <w:p>
+            <w:r>
+              <w:t xml:space="preserve">    FOREIGN KEY (`cod_entidad` , `nro_plan` )</w:t>
+            </w:r>
+          </w:p>
+          <w:p>
+            <w:r>
+              <w:t xml:space="preserve">    REFERENCES `grupo4`.`plan_de_cobertura` (`cod_entidad` , `numero_plan` )</w:t>
+            </w:r>
+          </w:p>
+          <w:p>
+            <w:r>
+              <w:t xml:space="preserve">    ON DELETE NO ACTION</w:t>
+            </w:r>
+          </w:p>
+          <w:p>
+            <w:r>
+              <w:t xml:space="preserve">    ON UPDATE NO ACTION*/)</w:t>
+            </w:r>
+          </w:p>
+          <w:p>
+            <w:r>
+              <w:t>ENGINE = InnoDB;</w:t>
+            </w:r>
+          </w:p>
+          <w:p/>
+          <w:p/>
+          <w:p>
+            <w:r>
+              <w:t>-- -----------------------------------------------------</w:t>
+            </w:r>
+          </w:p>
+          <w:p>
+            <w:r>
+              <w:t>-- Table `grupo4`.`historia_clinica`</w:t>
+            </w:r>
+          </w:p>
+          <w:p>
+            <w:r>
+              <w:t>-- -----------------------------------------------------</w:t>
+            </w:r>
+          </w:p>
+          <w:p>
+            <w:r>
+              <w:t>CREATE  TABLE IF NOT EXISTS `grupo4`.`historia_clinica` (</w:t>
+            </w:r>
+          </w:p>
+          <w:p>
+            <w:r>
+              <w:t xml:space="preserve">  `nro_historia` INT NOT NULL ,</w:t>
+            </w:r>
+          </w:p>
+          <w:p>
+            <w:r>
+              <w:t xml:space="preserve">  `datos_paciente` VARCHAR(100) NOT NULL ,</w:t>
+            </w:r>
+          </w:p>
+          <w:p>
+            <w:r>
+              <w:t xml:space="preserve">  `id_paciente` INT NOT NULL ,</w:t>
+            </w:r>
+          </w:p>
+          <w:p>
+            <w:r>
+              <w:t xml:space="preserve">  PRIMARY KEY (`nro_historia`) ,</w:t>
+            </w:r>
+          </w:p>
+          <w:p>
+            <w:r>
+              <w:t xml:space="preserve">  INDEX `fk_id_paciente_historia_clinica` (`id_paciente` ASC) ,</w:t>
+            </w:r>
+          </w:p>
+          <w:p>
+            <w:r>
+              <w:t xml:space="preserve">  CONSTRAINT `fk_id_paciente_historia_clinica`</w:t>
+            </w:r>
+          </w:p>
+          <w:p>
+            <w:r>
+              <w:t xml:space="preserve">    FOREIGN KEY (`id_paciente` )</w:t>
+            </w:r>
+          </w:p>
+          <w:p>
+            <w:r>
+              <w:t xml:space="preserve">    REFERENCES `grupo4`.`paciente` (`id_paciente` )</w:t>
+            </w:r>
+          </w:p>
+          <w:p>
+            <w:r>
+              <w:t xml:space="preserve">    ON DELETE NO ACTION</w:t>
+            </w:r>
+          </w:p>
+          <w:p>
+            <w:r>
+              <w:t xml:space="preserve">    ON UPDATE NO ACTION)</w:t>
+            </w:r>
+          </w:p>
+          <w:p>
+            <w:r>
+              <w:t>ENGINE = InnoDB;</w:t>
+            </w:r>
+          </w:p>
+          <w:p/>
+          <w:p/>
+          <w:p>
+            <w:r>
+              <w:t>-- -----------------------------------------------------</w:t>
+            </w:r>
+          </w:p>
+          <w:p>
+            <w:r>
+              <w:t>-- Table `grupo4`.`episodio`</w:t>
+            </w:r>
+          </w:p>
+          <w:p>
+            <w:r>
+              <w:t>-- -----------------------------------------------------</w:t>
+            </w:r>
+          </w:p>
+          <w:p>
+            <w:r>
+              <w:t>CREATE  TABLE IF NOT EXISTS `grupo4`.`episodio` (</w:t>
+            </w:r>
+          </w:p>
+          <w:p>
+            <w:r>
+              <w:t xml:space="preserve">  `cod_episodio` INT NOT NULL ,</w:t>
+            </w:r>
+          </w:p>
+          <w:p>
+            <w:r>
+              <w:t xml:space="preserve">  `fecha_episodio` INT NOT NULL ,</w:t>
+            </w:r>
+          </w:p>
+          <w:p>
+            <w:r>
+              <w:t xml:space="preserve">  `descripcion_episodio` VARCHAR(100) NOT NULL ,</w:t>
+            </w:r>
+          </w:p>
+          <w:p>
+            <w:r>
+              <w:t xml:space="preserve">  `nro_historia` INT NOT NULL ,</w:t>
+            </w:r>
+          </w:p>
+          <w:p>
+            <w:r>
+              <w:t xml:space="preserve">  `matricula` INT NOT NULL ,</w:t>
+            </w:r>
+          </w:p>
+          <w:p>
+            <w:r>
+              <w:t xml:space="preserve">  PRIMARY KEY (`cod_episodio`) ,</w:t>
+            </w:r>
+          </w:p>
+          <w:p>
+            <w:r>
+              <w:t xml:space="preserve">  INDEX `fk_nro_historia_episodio` (`nro_historia` ASC) ,</w:t>
+            </w:r>
+          </w:p>
+          <w:p>
+            <w:r>
+              <w:t xml:space="preserve">  INDEX `fk_matricula_episodio` (`matricula` ASC) ,</w:t>
+            </w:r>
+          </w:p>
+          <w:p>
+            <w:r>
+              <w:t xml:space="preserve">  CONSTRAINT `fk_nro_historia_episodio`</w:t>
+            </w:r>
+          </w:p>
+          <w:p>
+            <w:r>
+              <w:t xml:space="preserve">    FOREIGN KEY (`nro_historia` )</w:t>
+            </w:r>
+          </w:p>
+          <w:p>
+            <w:r>
+              <w:t xml:space="preserve">    REFERENCES `grupo4`.`historia_clinica` (`nro_historia` )</w:t>
+            </w:r>
+          </w:p>
+          <w:p>
+            <w:r>
+              <w:t xml:space="preserve">    ON DELETE NO ACTION</w:t>
+            </w:r>
+          </w:p>
+          <w:p>
+            <w:r>
+              <w:t xml:space="preserve">    ON UPDATE NO ACTION,</w:t>
+            </w:r>
+          </w:p>
+          <w:p>
+            <w:r>
+              <w:t xml:space="preserve">  CONSTRAINT `fk_matricula_episodio`</w:t>
+            </w:r>
+          </w:p>
+          <w:p>
+            <w:r>
+              <w:t xml:space="preserve">    FOREIGN KEY (`matricula` )</w:t>
+            </w:r>
+          </w:p>
+          <w:p>
+            <w:r>
+              <w:t xml:space="preserve">    REFERENCES `grupo4`.`medico` (`matricula` )</w:t>
+            </w:r>
+          </w:p>
+          <w:p>
+            <w:r>
+              <w:t xml:space="preserve">    ON DELETE NO ACTION</w:t>
+            </w:r>
+          </w:p>
+          <w:p>
+            <w:r>
+              <w:t xml:space="preserve">    ON UPDATE NO ACTION)</w:t>
+            </w:r>
+          </w:p>
+          <w:p>
+            <w:r>
+              <w:t>ENGINE = InnoDB;</w:t>
+            </w:r>
+          </w:p>
+          <w:p/>
+          <w:p/>
+          <w:p>
+            <w:r>
+              <w:t>-- -----------------------------------------------------</w:t>
+            </w:r>
+          </w:p>
+          <w:p>
+            <w:r>
+              <w:t>-- Table `grupo4`.`recurso`</w:t>
+            </w:r>
+          </w:p>
+          <w:p>
+            <w:r>
+              <w:t>-- -----------------------------------------------------</w:t>
+            </w:r>
+          </w:p>
+          <w:p>
+            <w:r>
+              <w:t>CREATE  TABLE IF NOT EXISTS `grupo4`.`recurso` (</w:t>
+            </w:r>
+          </w:p>
+          <w:p>
+            <w:r>
+              <w:t xml:space="preserve">  `cod_recurso` INT NOT NULL ,</w:t>
+            </w:r>
+          </w:p>
+          <w:p>
+            <w:r>
+              <w:t xml:space="preserve">  `nombre_recurso` VARCHAR(100) NOT NULL ,</w:t>
+            </w:r>
+          </w:p>
+          <w:p>
+            <w:r>
+              <w:t xml:space="preserve">  PRIMARY KEY (`cod_recurso`) )</w:t>
+            </w:r>
+          </w:p>
+          <w:p>
+            <w:r>
+              <w:t>ENGINE = InnoDB;</w:t>
+            </w:r>
+          </w:p>
+          <w:p/>
+          <w:p/>
+          <w:p>
+            <w:r>
+              <w:t>-- -----------------------------------------------------</w:t>
+            </w:r>
+          </w:p>
+          <w:p>
+            <w:r>
+              <w:t>-- Table `grupo4`.`tiene`</w:t>
+            </w:r>
+          </w:p>
+          <w:p>
+            <w:r>
+              <w:t>-- -----------------------------------------------------</w:t>
+            </w:r>
+          </w:p>
+          <w:p>
+            <w:r>
+              <w:t>CREATE  TABLE IF NOT EXISTS `grupo4`.`tiene` (</w:t>
+            </w:r>
+          </w:p>
+          <w:p>
+            <w:r>
+              <w:t xml:space="preserve">  `id_paciente` INT NOT NULL ,</w:t>
+            </w:r>
+          </w:p>
+          <w:p>
+            <w:r>
+              <w:t xml:space="preserve">  `cod_entidad` INT NOT NULL ,</w:t>
+            </w:r>
+          </w:p>
+          <w:p>
+            <w:r>
+              <w:t xml:space="preserve">  `nro_plan` INT NOT NULL ,</w:t>
+            </w:r>
+          </w:p>
+          <w:p>
+            <w:r>
+              <w:t xml:space="preserve">  `tipo_extension` VARCHAR(100) NOT NULL ,</w:t>
+            </w:r>
+          </w:p>
+          <w:p>
+            <w:r>
+              <w:t xml:space="preserve">  `tipo_beneficiario` VARCHAR(100) NOT NULL ,</w:t>
+            </w:r>
+          </w:p>
+          <w:p>
+            <w:r>
+              <w:t xml:space="preserve">  `nro_afiliado` INT NOT NULL ,</w:t>
+            </w:r>
+          </w:p>
+          <w:p>
+            <w:r>
+              <w:t xml:space="preserve">  PRIMARY KEY (`id_paciente`, `cod_entidad`, `nro_plan`) ,</w:t>
+            </w:r>
+          </w:p>
+          <w:p>
+            <w:r>
+              <w:t xml:space="preserve">  INDEX `fk_id_paciente_tiene` (`id_paciente` ASC) ,</w:t>
+            </w:r>
+          </w:p>
+          <w:p>
+            <w:r>
+              <w:t>--  INDEX `fk_cod_entidad_nro_plan_tiene` (`nro_plan` ASC, `cod_entidad` ASC) ,</w:t>
+            </w:r>
+          </w:p>
+          <w:p>
+            <w:r>
+              <w:t xml:space="preserve">  CONSTRAINT `fk_id_paciente_tiene`</w:t>
+            </w:r>
+          </w:p>
+          <w:p>
+            <w:r>
+              <w:t xml:space="preserve">    FOREIGN KEY (`id_paciente` )</w:t>
+            </w:r>
+          </w:p>
+          <w:p>
+            <w:r>
+              <w:t xml:space="preserve">    REFERENCES `grupo4`.`paciente` (`id_paciente` )</w:t>
+            </w:r>
+          </w:p>
+          <w:p>
+            <w:r>
+              <w:t xml:space="preserve">    ON DELETE NO ACTION</w:t>
+            </w:r>
+          </w:p>
+          <w:p>
+            <w:r>
+              <w:t xml:space="preserve">    ON UPDATE NO ACTION</w:t>
+            </w:r>
+          </w:p>
+          <w:p>
+            <w:r>
+              <w:t>/*</w:t>
+            </w:r>
+          </w:p>
+          <w:p>
+            <w:r>
+              <w:t>,</w:t>
+            </w:r>
+          </w:p>
+          <w:p>
+            <w:r>
+              <w:t xml:space="preserve">  CONSTRAINT `fk_cod_entidad_nro_plan_tiene`</w:t>
+            </w:r>
+          </w:p>
+          <w:p>
+            <w:r>
+              <w:t xml:space="preserve">    FOREIGN KEY (`nro_plan` , `cod_entidad` )</w:t>
+            </w:r>
+          </w:p>
+          <w:p>
+            <w:r>
+              <w:t xml:space="preserve">    REFERENCES `grupo4`.`plan_de_cobertura` (`numero_plan` , `cod_entidad` )</w:t>
+            </w:r>
+          </w:p>
+          <w:p>
+            <w:r>
+              <w:t xml:space="preserve">    ON DELETE NO ACTION</w:t>
+            </w:r>
+          </w:p>
+          <w:p>
+            <w:r>
+              <w:t xml:space="preserve">    ON UPDATE NO ACTION</w:t>
+            </w:r>
+          </w:p>
+          <w:p>
+            <w:r>
+              <w:t>*/)</w:t>
+            </w:r>
+          </w:p>
+          <w:p>
+            <w:r>
+              <w:t>ENGINE = InnoDB;</w:t>
+            </w:r>
+          </w:p>
+          <w:p/>
+          <w:p/>
+          <w:p>
+            <w:r>
+              <w:t>-- -----------------------------------------------------</w:t>
+            </w:r>
+          </w:p>
+          <w:p>
+            <w:r>
+              <w:t>-- Table `grupo4`.`cubre`</w:t>
+            </w:r>
+          </w:p>
+          <w:p>
+            <w:r>
+              <w:t>-- -----------------------------------------------------</w:t>
+            </w:r>
+          </w:p>
+          <w:p>
+            <w:r>
+              <w:t>CREATE  TABLE IF NOT EXISTS `grupo4`.`cubre` (</w:t>
+            </w:r>
+          </w:p>
+          <w:p>
+            <w:r>
+              <w:t xml:space="preserve">  `cod_cpt` INT NOT NULL ,</w:t>
+            </w:r>
+          </w:p>
+          <w:p>
+            <w:r>
+              <w:t xml:space="preserve">  `cod_entidad` INT NOT NULL ,</w:t>
+            </w:r>
+          </w:p>
+          <w:p>
+            <w:r>
+              <w:t xml:space="preserve">  `nro_plan` INT NOT NULL ,</w:t>
+            </w:r>
+          </w:p>
+          <w:p>
+            <w:r>
+              <w:t xml:space="preserve">  `autorizacion` VARCHAR(100) NOT NULL ,</w:t>
+            </w:r>
+          </w:p>
+          <w:p>
+            <w:r>
+              <w:t xml:space="preserve">  `bono` DOUBLE NOT NULL ,</w:t>
+            </w:r>
+          </w:p>
+          <w:p>
+            <w:r>
+              <w:t xml:space="preserve">  `monto_copago` DOUBLE NOT NULL ,</w:t>
+            </w:r>
+          </w:p>
+          <w:p>
+            <w:r>
+              <w:t xml:space="preserve">  PRIMARY KEY (`cod_cpt`, `cod_entidad`, `nro_plan`) ,</w:t>
+            </w:r>
+          </w:p>
+          <w:p>
+            <w:r>
+              <w:t xml:space="preserve">  INDEX `fk_cod_cpt_cubre` (`cod_cpt` ASC) ,</w:t>
+            </w:r>
+          </w:p>
+          <w:p>
+            <w:r>
+              <w:t>--  INDEX `fk_cod_entidad_nro_plan_cubre` (`nro_plan` ASC, `cod_entidad` ASC) ,</w:t>
+            </w:r>
+          </w:p>
+          <w:p/>
+          <w:p>
+            <w:r>
+              <w:t xml:space="preserve">  CONSTRAINT `fk_cod_cpt_cubre`</w:t>
+            </w:r>
+          </w:p>
+          <w:p>
+            <w:r>
+              <w:t xml:space="preserve">    FOREIGN KEY (`cod_cpt` )</w:t>
+            </w:r>
+          </w:p>
+          <w:p>
+            <w:r>
+              <w:t xml:space="preserve">    REFERENCES `grupo4`.`tipo_procedimiento_medico` (`codigo_procedimiento_medico` )</w:t>
+            </w:r>
+          </w:p>
+          <w:p>
+            <w:r>
+              <w:t xml:space="preserve">    ON DELETE NO ACTION</w:t>
+            </w:r>
+          </w:p>
+          <w:p>
+            <w:r>
+              <w:t xml:space="preserve">    ON UPDATE NO ACTION</w:t>
+            </w:r>
+          </w:p>
+          <w:p>
+            <w:r>
+              <w:t>/*</w:t>
+            </w:r>
+          </w:p>
+          <w:p>
+            <w:r>
+              <w:t>,</w:t>
+            </w:r>
+          </w:p>
+          <w:p>
+            <w:r>
+              <w:t xml:space="preserve">  CONSTRAINT `fk_cod_entidad_nro_plan_cubre`</w:t>
+            </w:r>
+          </w:p>
+          <w:p>
+            <w:r>
+              <w:t xml:space="preserve">    FOREIGN KEY (`nro_plan` , `cod_entidad` )</w:t>
+            </w:r>
+          </w:p>
+          <w:p>
+            <w:r>
+              <w:t xml:space="preserve">    REFERENCES `grupo4`.`plan_de_cobertura` (`numero_plan` , `cod_entidad` )</w:t>
+            </w:r>
+          </w:p>
+          <w:p>
+            <w:r>
+              <w:t xml:space="preserve">    ON DELETE NO ACTION</w:t>
+            </w:r>
+          </w:p>
+          <w:p>
+            <w:r>
+              <w:t xml:space="preserve">    ON UPDATE NO ACTION</w:t>
+            </w:r>
+          </w:p>
+          <w:p>
+            <w:r>
+              <w:t>*/</w:t>
+            </w:r>
+          </w:p>
+          <w:p>
+            <w:r>
+              <w:t>)</w:t>
+            </w:r>
+          </w:p>
+          <w:p>
+            <w:r>
+              <w:t>ENGINE = InnoDB;</w:t>
+            </w:r>
+          </w:p>
+          <w:p/>
+          <w:p/>
+          <w:p>
+            <w:r>
+              <w:t>-- -----------------------------------------------------</w:t>
+            </w:r>
+          </w:p>
+          <w:p>
+            <w:r>
+              <w:t>-- Table `grupo4`.`requiere`</w:t>
+            </w:r>
+          </w:p>
+          <w:p>
+            <w:r>
+              <w:t>-- -----------------------------------------------------</w:t>
+            </w:r>
+          </w:p>
+          <w:p>
+            <w:r>
+              <w:t>CREATE  TABLE IF NOT EXISTS `grupo4`.`requiere` (</w:t>
+            </w:r>
+          </w:p>
+          <w:p>
+            <w:r>
+              <w:t xml:space="preserve">  `cod_recurso` INT NOT NULL ,</w:t>
+            </w:r>
+          </w:p>
+          <w:p>
+            <w:r>
+              <w:t xml:space="preserve">  `cod_cpt` INT NOT NULL ,</w:t>
+            </w:r>
+          </w:p>
+          <w:p>
+            <w:r>
+              <w:t xml:space="preserve">  PRIMARY KEY (`cod_recurso`, `cod_cpt`) ,</w:t>
+            </w:r>
+          </w:p>
+          <w:p>
+            <w:r>
+              <w:t xml:space="preserve">  INDEX `fk_cod_recurso` (`cod_recurso` ASC) ,</w:t>
+            </w:r>
+          </w:p>
+          <w:p>
+            <w:r>
+              <w:t xml:space="preserve">  INDEX `fk_cod_cpt_requiere` (`cod_cpt` ASC) ,</w:t>
+            </w:r>
+          </w:p>
+          <w:p>
+            <w:r>
+              <w:t xml:space="preserve">  CONSTRAINT `fk_cod_recurso`</w:t>
+            </w:r>
+          </w:p>
+          <w:p>
+            <w:r>
+              <w:t xml:space="preserve">    FOREIGN KEY (`cod_recurso` )</w:t>
+            </w:r>
+          </w:p>
+          <w:p>
+            <w:r>
+              <w:t xml:space="preserve">    REFERENCES `grupo4`.`recurso` (`cod_recurso` )</w:t>
+            </w:r>
+          </w:p>
+          <w:p>
+            <w:r>
+              <w:t xml:space="preserve">    ON DELETE NO ACTION</w:t>
+            </w:r>
+          </w:p>
+          <w:p>
+            <w:r>
+              <w:t xml:space="preserve">    ON UPDATE NO ACTION,</w:t>
+            </w:r>
+          </w:p>
+          <w:p>
+            <w:r>
+              <w:t xml:space="preserve">  CONSTRAINT `fk_cod_cpt_requiere`</w:t>
+            </w:r>
+          </w:p>
+          <w:p>
+            <w:r>
+              <w:t xml:space="preserve">    FOREIGN KEY (`cod_cpt` )</w:t>
+            </w:r>
+          </w:p>
+          <w:p>
+            <w:r>
+              <w:t xml:space="preserve">    REFERENCES `grupo4`.`tipo_procedimiento_medico` (`codigo_procedimiento_medico` )</w:t>
+            </w:r>
+          </w:p>
+          <w:p>
+            <w:r>
+              <w:t xml:space="preserve">    ON DELETE NO ACTION</w:t>
+            </w:r>
+          </w:p>
+          <w:p>
+            <w:r>
+              <w:t xml:space="preserve">    ON UPDATE NO ACTION)</w:t>
+            </w:r>
+          </w:p>
+          <w:p>
+            <w:r>
+              <w:t>ENGINE = InnoDB;</w:t>
+            </w:r>
+          </w:p>
+          <w:p/>
+          <w:p/>
+          <w:p>
+            <w:r>
+              <w:t>-- -----------------------------------------------------</w:t>
+            </w:r>
+          </w:p>
+          <w:p>
+            <w:r>
+              <w:t>-- Table `grupo4`.`quirofano`</w:t>
+            </w:r>
+          </w:p>
+          <w:p>
+            <w:r>
+              <w:t>-- -----------------------------------------------------</w:t>
+            </w:r>
+          </w:p>
+          <w:p>
+            <w:r>
+              <w:t>CREATE  TABLE IF NOT EXISTS `grupo4`.`quirofano` (</w:t>
+            </w:r>
+          </w:p>
+          <w:p>
+            <w:r>
+              <w:t xml:space="preserve">  `nro_quirofano` INT NOT NULL ,</w:t>
+            </w:r>
+          </w:p>
+          <w:p>
+            <w:r>
+              <w:t xml:space="preserve">  `piso` INT NOT NULL ,</w:t>
+            </w:r>
+          </w:p>
+          <w:p>
+            <w:r>
+              <w:t xml:space="preserve">  `sector` VARCHAR(100) NOT NULL ,</w:t>
+            </w:r>
+          </w:p>
+          <w:p>
+            <w:r>
+              <w:t xml:space="preserve">  `hora_apertura` INT NOT NULL ,</w:t>
+            </w:r>
+          </w:p>
+          <w:p>
+            <w:r>
+              <w:t xml:space="preserve">  `hora_cierre` INT NOT NULL ,</w:t>
+            </w:r>
+          </w:p>
+          <w:p>
+            <w:r>
+              <w:t xml:space="preserve">  PRIMARY KEY (`nro_quirofano`) )</w:t>
+            </w:r>
+          </w:p>
+          <w:p>
+            <w:r>
+              <w:t>ENGINE = InnoDB;</w:t>
+            </w:r>
+          </w:p>
+          <w:p/>
+          <w:p/>
+          <w:p>
+            <w:r>
+              <w:t>-- -----------------------------------------------------</w:t>
+            </w:r>
+          </w:p>
+          <w:p>
+            <w:r>
+              <w:t>-- Table `grupo4`.`turno_anulado`</w:t>
+            </w:r>
+          </w:p>
+          <w:p>
+            <w:r>
+              <w:t>-- -----------------------------------------------------</w:t>
+            </w:r>
+          </w:p>
+          <w:p>
+            <w:r>
+              <w:t>CREATE  TABLE IF NOT EXISTS `grupo4`.`turno_anulado` (</w:t>
+            </w:r>
+          </w:p>
+          <w:p>
+            <w:r>
+              <w:t xml:space="preserve">  `id_turno_anulado` INT NOT NULL ,</w:t>
+            </w:r>
+          </w:p>
+          <w:p>
+            <w:r>
+              <w:t xml:space="preserve">  `fecha_inicio` INT NOT NULL ,</w:t>
+            </w:r>
+          </w:p>
+          <w:p>
+            <w:r>
+              <w:t xml:space="preserve">  `hora_inicio` INT NOT NULL ,</w:t>
+            </w:r>
+          </w:p>
+          <w:p>
+            <w:r>
+              <w:t xml:space="preserve">  `nro_quirofano` INT NOT NULL ,</w:t>
+            </w:r>
+          </w:p>
+          <w:p>
+            <w:r>
+              <w:t xml:space="preserve">  `fecha_fin` INT NOT NULL ,</w:t>
+            </w:r>
+          </w:p>
+          <w:p>
+            <w:r>
+              <w:t xml:space="preserve">  `hora_fin` INT NOT NULL ,</w:t>
+            </w:r>
+          </w:p>
+          <w:p>
+            <w:r>
+              <w:t xml:space="preserve">  `nro_solicitud` INT NOT NULL ,</w:t>
+            </w:r>
+          </w:p>
+          <w:p>
+            <w:r>
+              <w:t xml:space="preserve">  PRIMARY KEY (`id_turno_anulado`) ,</w:t>
+            </w:r>
+          </w:p>
+          <w:p>
+            <w:r>
+              <w:t xml:space="preserve">  INDEX `fk_nro_quirofano` (`nro_quirofano` ASC) ,</w:t>
+            </w:r>
+          </w:p>
+          <w:p>
+            <w:r>
+              <w:t xml:space="preserve">  CONSTRAINT `fk_nro_quirofano`</w:t>
+            </w:r>
+          </w:p>
+          <w:p>
+            <w:r>
+              <w:t xml:space="preserve">    FOREIGN KEY (`nro_quirofano` )</w:t>
+            </w:r>
+          </w:p>
+          <w:p>
+            <w:r>
+              <w:t xml:space="preserve">    REFERENCES `grupo4`.`quirofano` (`nro_quirofano` )</w:t>
+            </w:r>
+          </w:p>
+          <w:p>
+            <w:r>
+              <w:t xml:space="preserve">    ON DELETE NO ACTION</w:t>
+            </w:r>
+          </w:p>
+          <w:p>
+            <w:r>
+              <w:t xml:space="preserve">    ON UPDATE NO ACTION)</w:t>
+            </w:r>
+          </w:p>
+          <w:p>
+            <w:r>
+              <w:t>ENGINE = InnoDB;</w:t>
+            </w:r>
+          </w:p>
+          <w:p/>
+          <w:p/>
+          <w:p>
+            <w:r>
+              <w:t>-- -----------------------------------------------------</w:t>
+            </w:r>
+          </w:p>
+          <w:p>
+            <w:r>
+              <w:t>-- Table `grupo4`.`turno`</w:t>
+            </w:r>
+          </w:p>
+          <w:p>
+            <w:r>
+              <w:t>-- -----------------------------------------------------</w:t>
+            </w:r>
+          </w:p>
+          <w:p>
+            <w:r>
+              <w:t>CREATE  TABLE IF NOT EXISTS `grupo4`.`turno` (</w:t>
+            </w:r>
+          </w:p>
+          <w:p>
+            <w:r>
+              <w:t xml:space="preserve">  `fecha_inicio` INT NOT NULL ,</w:t>
+            </w:r>
+          </w:p>
+          <w:p>
+            <w:r>
+              <w:t xml:space="preserve">  `hora_inicio` INT NOT NULL ,</w:t>
+            </w:r>
+          </w:p>
+          <w:p>
+            <w:r>
+              <w:t xml:space="preserve">  `nro_quirofano` INT NOT NULL ,</w:t>
+            </w:r>
+          </w:p>
+          <w:p>
+            <w:r>
+              <w:t xml:space="preserve">  `hora_fin` INT NOT NULL ,</w:t>
+            </w:r>
+          </w:p>
+          <w:p>
+            <w:r>
+              <w:t xml:space="preserve">  `fecha_fin` INT NOT NULL ,</w:t>
+            </w:r>
+          </w:p>
+          <w:p>
+            <w:r>
+              <w:t xml:space="preserve">  `nro_solicitud` INT NOT NULL ,</w:t>
+            </w:r>
+          </w:p>
+          <w:p>
+            <w:r>
+              <w:t xml:space="preserve">  PRIMARY KEY (`fecha_inicio`) ,</w:t>
+            </w:r>
+          </w:p>
+          <w:p>
+            <w:r>
+              <w:t xml:space="preserve">  INDEX `fk_nro_quirofano_turno` (`nro_quirofano` ASC) ,</w:t>
+            </w:r>
+          </w:p>
+          <w:p>
+            <w:r>
+              <w:t xml:space="preserve">  CONSTRAINT `fk_nro_quirofano_turno`</w:t>
+            </w:r>
+          </w:p>
+          <w:p>
+            <w:r>
+              <w:t xml:space="preserve">    FOREIGN KEY (`nro_quirofano` )</w:t>
+            </w:r>
+          </w:p>
+          <w:p>
+            <w:r>
+              <w:t xml:space="preserve">    REFERENCES `grupo4`.`quirofano` (`nro_quirofano` )</w:t>
+            </w:r>
+          </w:p>
+          <w:p>
+            <w:r>
+              <w:t xml:space="preserve">    ON DELETE NO ACTION</w:t>
+            </w:r>
+          </w:p>
+          <w:p>
+            <w:r>
+              <w:t xml:space="preserve">    ON UPDATE NO ACTION)</w:t>
+            </w:r>
+          </w:p>
+          <w:p>
+            <w:r>
+              <w:t>ENGINE = InnoDB;</w:t>
+            </w:r>
+          </w:p>
+          <w:p/>
+          <w:p/>
+          <w:p>
+            <w:r>
+              <w:t>-- -----------------------------------------------------</w:t>
+            </w:r>
+          </w:p>
+          <w:p>
+            <w:r>
+              <w:t>-- Table `grupo4`.`condicion`</w:t>
+            </w:r>
+          </w:p>
+          <w:p>
+            <w:r>
+              <w:t>-- -----------------------------------------------------</w:t>
+            </w:r>
+          </w:p>
+          <w:p>
+            <w:r>
+              <w:t>CREATE  TABLE IF NOT EXISTS `grupo4`.`condicion` (</w:t>
+            </w:r>
+          </w:p>
+          <w:p>
+            <w:r>
+              <w:t xml:space="preserve">  `codigo_condicion` INT NOT NULL ,</w:t>
+            </w:r>
+          </w:p>
+          <w:p>
+            <w:r>
+              <w:t xml:space="preserve">  `descripcion` VARCHAR(100) NOT NULL ,</w:t>
+            </w:r>
+          </w:p>
+          <w:p>
+            <w:r>
+              <w:t xml:space="preserve">  PRIMARY KEY (`codigo_condicion`) )</w:t>
+            </w:r>
+          </w:p>
+          <w:p>
+            <w:r>
+              <w:t>ENGINE = InnoDB;</w:t>
+            </w:r>
+          </w:p>
+          <w:p/>
+          <w:p/>
+          <w:p>
+            <w:r>
+              <w:t>-- -----------------------------------------------------</w:t>
+            </w:r>
+          </w:p>
+          <w:p>
+            <w:r>
+              <w:t>-- Table `grupo4`.`condiciones_necesarias`</w:t>
+            </w:r>
+          </w:p>
+          <w:p>
+            <w:r>
+              <w:t>-- -----------------------------------------------------</w:t>
+            </w:r>
+          </w:p>
+          <w:p>
+            <w:r>
+              <w:t>CREATE  TABLE IF NOT EXISTS `grupo4`.`condiciones_necesarias` (</w:t>
+            </w:r>
+          </w:p>
+          <w:p>
+            <w:r>
+              <w:t xml:space="preserve">  `codigo_procedimiento_medico` INT NOT NULL ,</w:t>
+            </w:r>
+          </w:p>
+          <w:p>
+            <w:r>
+              <w:t xml:space="preserve">  `codigo_condicion` INT NOT NULL ,</w:t>
+            </w:r>
+          </w:p>
+          <w:p>
+            <w:r>
+              <w:t xml:space="preserve">  PRIMARY KEY (`codigo_procedimiento_medico`, `codigo_condicion`) ,</w:t>
+            </w:r>
+          </w:p>
+          <w:p>
+            <w:r>
+              <w:t xml:space="preserve">  INDEX `fk_codigo_procedimiento_medico` (`codigo_procedimiento_medico` ASC) ,</w:t>
+            </w:r>
+          </w:p>
+          <w:p>
+            <w:r>
+              <w:t xml:space="preserve">  INDEX `fk_codigo_condicion` (`codigo_condicion` ASC) ,</w:t>
+            </w:r>
+          </w:p>
+          <w:p>
+            <w:r>
+              <w:t xml:space="preserve">  CONSTRAINT `fk_codigo_procedimiento_medico`</w:t>
+            </w:r>
+          </w:p>
+          <w:p>
+            <w:r>
+              <w:t xml:space="preserve">    FOREIGN KEY (`codigo_procedimiento_medico` )</w:t>
+            </w:r>
+          </w:p>
+          <w:p>
+            <w:r>
+              <w:t xml:space="preserve">    REFERENCES `grupo4`.`tipo_procedimiento_medico` (`codigo_procedimiento_medico` )</w:t>
+            </w:r>
+          </w:p>
+          <w:p>
+            <w:r>
+              <w:t xml:space="preserve">    ON DELETE NO ACTION</w:t>
+            </w:r>
+          </w:p>
+          <w:p>
+            <w:r>
+              <w:t xml:space="preserve">    ON UPDATE NO ACTION,</w:t>
+            </w:r>
+          </w:p>
+          <w:p>
+            <w:r>
+              <w:t xml:space="preserve">  CONSTRAINT `fk_codigo_condicion`</w:t>
+            </w:r>
+          </w:p>
+          <w:p>
+            <w:r>
+              <w:t xml:space="preserve">    FOREIGN KEY (`codigo_condicion` )</w:t>
+            </w:r>
+          </w:p>
+          <w:p>
+            <w:r>
+              <w:t xml:space="preserve">    REFERENCES `grupo4`.`condicion` (`codigo_condicion` )</w:t>
+            </w:r>
+          </w:p>
+          <w:p>
+            <w:r>
+              <w:t xml:space="preserve">    ON DELETE NO ACTION</w:t>
+            </w:r>
+          </w:p>
+          <w:p>
+            <w:r>
+              <w:t xml:space="preserve">    ON UPDATE NO ACTION)</w:t>
+            </w:r>
+          </w:p>
+          <w:p>
+            <w:r>
+              <w:t>ENGINE = InnoDB;</w:t>
+            </w:r>
+          </w:p>
+          <w:p/>
+          <w:p/>
+          <w:p>
+            <w:r>
+              <w:t>SET SQL_MODE=@OLD_SQL_MODE;</w:t>
+            </w:r>
+          </w:p>
+          <w:p>
+            <w:r>
+              <w:t>SET FOREIGN_KEY_CHECKS=@OLD_FOREIGN_KEY_CHECKS;</w:t>
+            </w:r>
+          </w:p>
+          <w:p>
+            <w:r>
+              <w:t>SET UNIQUE_CHECKS=@OLD_UNIQUE_CHECKS;</w:t>
+            </w:r>
+          </w:p>
         </w:tc>
       </w:tr>
     </w:tbl>
     <w:p/>
+    <w:p>
+      <w:bookmarkStart w:id="12" w:name="_GoBack"/>
+      <w:r>
+        <w:rPr>
+          <w:lang w:val="en-US"/>
+        </w:rPr>
+        <w:drawing>
+          <wp:anchor distT="0" distB="0" distL="114300" distR="114300" simplePos="0" relativeHeight="251658240" behindDoc="0" locked="0" layoutInCell="1" allowOverlap="1" wp14:anchorId="124F1ED5" wp14:editId="0E3CA130">
+            <wp:simplePos x="0" y="0"/>
+            <wp:positionH relativeFrom="margin">
+              <wp:align>center</wp:align>
+            </wp:positionH>
+            <wp:positionV relativeFrom="margin">
+              <wp:align>center</wp:align>
+            </wp:positionV>
+            <wp:extent cx="9546590" cy="5732145"/>
+            <wp:effectExtent l="2222" t="0" r="6033" b="6032"/>
+            <wp:wrapSquare wrapText="bothSides"/>
+            <wp:docPr id="3" name="Picture 3"/>
+            <wp:cNvGraphicFramePr>
+              <a:graphicFrameLocks xmlns:a="http://schemas.openxmlformats.org/drawingml/2006/main" noChangeAspect="1"/>
+            </wp:cNvGraphicFramePr>
+            <a:graphic xmlns:a="http://schemas.openxmlformats.org/drawingml/2006/main">
+              <a:graphicData uri="http://schemas.openxmlformats.org/drawingml/2006/picture">
+                <pic:pic xmlns:pic="http://schemas.openxmlformats.org/drawingml/2006/picture">
+                  <pic:nvPicPr>
+                    <pic:cNvPr id="0" name="diagrama.png"/>
+                    <pic:cNvPicPr/>
+                  </pic:nvPicPr>
+                  <pic:blipFill>
+                    <a:blip r:embed="rId9">
+                      <a:extLst>
+                        <a:ext uri="{28A0092B-C50C-407E-A947-70E740481C1C}">
+                          <a14:useLocalDpi xmlns:a14="http://schemas.microsoft.com/office/drawing/2010/main" val="0"/>
+                        </a:ext>
+                      </a:extLst>
+                    </a:blip>
+                    <a:stretch>
+                      <a:fillRect/>
+                    </a:stretch>
+                  </pic:blipFill>
+                  <pic:spPr>
+                    <a:xfrm rot="5400000">
+                      <a:off x="0" y="0"/>
+                      <a:ext cx="9551522" cy="5735705"/>
+                    </a:xfrm>
+                    <a:prstGeom prst="rect">
+                      <a:avLst/>
+                    </a:prstGeom>
+                  </pic:spPr>
+                </pic:pic>
+              </a:graphicData>
+            </a:graphic>
+            <wp14:sizeRelH relativeFrom="margin">
+              <wp14:pctWidth>0</wp14:pctWidth>
+            </wp14:sizeRelH>
+            <wp14:sizeRelV relativeFrom="margin">
+              <wp14:pctHeight>0</wp14:pctHeight>
+            </wp14:sizeRelV>
+          </wp:anchor>
+        </w:drawing>
+      </w:r>
+      <w:bookmarkEnd w:id="12"/>
+    </w:p>
     <w:sectPr>
-      <w:headerReference w:type="default" r:id="rId9"/>
-      <w:footerReference w:type="default" r:id="rId10"/>
-      <w:headerReference w:type="first" r:id="rId11"/>
+      <w:headerReference w:type="default" r:id="rId10"/>
+      <w:footerReference w:type="default" r:id="rId11"/>
+      <w:headerReference w:type="first" r:id="rId12"/>
       <w:pgSz w:w="12240" w:h="15840"/>
       <w:pgMar w:top="1440" w:right="1800" w:bottom="1440" w:left="1800" w:header="720" w:footer="720" w:gutter="0"/>
       <w:cols w:space="720"/>
@@ -2511,7 +4295,6 @@
               <w:dataBinding w:prefixMappings="xmlns:ns0='http://schemas.openxmlformats.org/package/2006/metadata/core-properties' xmlns:ns1='http://purl.org/dc/elements/1.1/'" w:xpath="/ns0:coreProperties[1]/ns1:title[1]" w:storeItemID="{6C3C8BC8-F283-45AE-878A-BAB7291924A1}"/>
               <w:text/>
             </w:sdtPr>
-            <w:sdtEndPr/>
             <w:sdtContent>
               <w:r>
                 <w:rPr>
@@ -2572,7 +4355,7 @@
               <w:b/>
               <w:color w:val="595959" w:themeColor="text1" w:themeTint="A6"/>
             </w:rPr>
-            <w:t>8</w:t>
+            <w:t>17</w:t>
           </w:r>
           <w:r>
             <w:rPr>
@@ -5115,7 +6898,7 @@
 </file>
 
 <file path=customXml/itemProps1.xml><?xml version="1.0" encoding="utf-8"?>
-<ds:datastoreItem xmlns:ds="http://schemas.openxmlformats.org/officeDocument/2006/customXml" ds:itemID="{59631C07-B604-E04D-9D24-F897CABCE26B}">
+<ds:datastoreItem xmlns:ds="http://schemas.openxmlformats.org/officeDocument/2006/customXml" ds:itemID="{3570DE78-4EFA-EA49-BADA-676F3B7BC424}">
   <ds:schemaRefs>
     <ds:schemaRef ds:uri="http://schemas.openxmlformats.org/officeDocument/2006/bibliography"/>
   </ds:schemaRefs>

</xml_diff>